<commit_message>
Fixed the usage instruction a bit.
</commit_message>
<xml_diff>
--- a/doc/README-USAGE.docx
+++ b/doc/README-USAGE.docx
@@ -1702,15 +1702,14 @@
       <w:r>
         <w:rPr>
           <w:rFonts w:ascii="Times New Roman" w:hAnsi="Times New Roman" w:cs="Times New Roman"/>
-          <w:noProof/>
           <w:sz w:val="28"/>
           <w:szCs w:val="28"/>
         </w:rPr>
         <w:drawing>
-          <wp:inline distT="0" distB="0" distL="0" distR="0" wp14:anchorId="4EEA0C63" wp14:editId="4ABCB6EC">
-            <wp:extent cx="2824316" cy="3911716"/>
+          <wp:inline distT="0" distB="0" distL="0" distR="0" wp14:anchorId="62926837" wp14:editId="75BB0CC8">
+            <wp:extent cx="2901650" cy="3871451"/>
             <wp:effectExtent l="0" t="0" r="0" b="0"/>
-            <wp:docPr id="28" name="Picture 28"/>
+            <wp:docPr id="2" name="Picture 2"/>
             <wp:cNvGraphicFramePr>
               <a:graphicFrameLocks xmlns:a="http://schemas.openxmlformats.org/drawingml/2006/main" noChangeAspect="1"/>
             </wp:cNvGraphicFramePr>
@@ -1730,7 +1729,7 @@
                   <pic:spPr>
                     <a:xfrm>
                       <a:off x="0" y="0"/>
-                      <a:ext cx="2858220" cy="3958673"/>
+                      <a:ext cx="2915783" cy="3890307"/>
                     </a:xfrm>
                     <a:prstGeom prst="rect">
                       <a:avLst/>
@@ -1810,9 +1809,9 @@
           <w:szCs w:val="28"/>
         </w:rPr>
         <w:drawing>
-          <wp:inline distT="0" distB="0" distL="0" distR="0" wp14:anchorId="1B83A6B9" wp14:editId="694A340B">
-            <wp:extent cx="2851557" cy="1740310"/>
-            <wp:effectExtent l="0" t="0" r="6350" b="0"/>
+          <wp:inline distT="0" distB="0" distL="0" distR="0" wp14:anchorId="1B83A6B9" wp14:editId="7945EE97">
+            <wp:extent cx="2804543" cy="1750487"/>
+            <wp:effectExtent l="0" t="0" r="0" b="2540"/>
             <wp:docPr id="30" name="Picture 30"/>
             <wp:cNvGraphicFramePr>
               <a:graphicFrameLocks xmlns:a="http://schemas.openxmlformats.org/drawingml/2006/main" noChangeAspect="1"/>
@@ -1821,7 +1820,7 @@
               <a:graphicData uri="http://schemas.openxmlformats.org/drawingml/2006/picture">
                 <pic:pic xmlns:pic="http://schemas.openxmlformats.org/drawingml/2006/picture">
                   <pic:nvPicPr>
-                    <pic:cNvPr id="0" name="Picture 2"/>
+                    <pic:cNvPr id="30" name="Picture 30"/>
                     <pic:cNvPicPr>
                       <a:picLocks noChangeAspect="1" noChangeArrowheads="1"/>
                     </pic:cNvPicPr>
@@ -1834,7 +1833,6 @@
                         </a:ext>
                       </a:extLst>
                     </a:blip>
-                    <a:srcRect/>
                     <a:stretch>
                       <a:fillRect/>
                     </a:stretch>
@@ -1842,7 +1840,7 @@
                   <pic:spPr bwMode="auto">
                     <a:xfrm>
                       <a:off x="0" y="0"/>
-                      <a:ext cx="2868233" cy="1750487"/>
+                      <a:ext cx="2804543" cy="1750487"/>
                     </a:xfrm>
                     <a:prstGeom prst="rect">
                       <a:avLst/>
@@ -2169,15 +2167,7 @@
           <w:sz w:val="28"/>
           <w:szCs w:val="28"/>
         </w:rPr>
-        <w:t xml:space="preserve">Out = </w:t>
-      </w:r>
-      <w:r>
-        <w:rPr>
-          <w:rFonts w:ascii="Times New Roman" w:hAnsi="Times New Roman" w:cs="Times New Roman"/>
-          <w:sz w:val="28"/>
-          <w:szCs w:val="28"/>
-        </w:rPr>
-        <w:t>(</w:t>
+        <w:t>Out = (</w:t>
       </w:r>
       <w:proofErr w:type="spellStart"/>
       <w:r>
@@ -2195,23 +2185,7 @@
           <w:sz w:val="28"/>
           <w:szCs w:val="28"/>
         </w:rPr>
-        <w:t xml:space="preserve"> &amp; ~M</w:t>
-      </w:r>
-      <w:r>
-        <w:rPr>
-          <w:rFonts w:ascii="Times New Roman" w:hAnsi="Times New Roman" w:cs="Times New Roman"/>
-          <w:sz w:val="28"/>
-          <w:szCs w:val="28"/>
-        </w:rPr>
-        <w:t>ask</w:t>
-      </w:r>
-      <w:r>
-        <w:rPr>
-          <w:rFonts w:ascii="Times New Roman" w:hAnsi="Times New Roman" w:cs="Times New Roman"/>
-          <w:sz w:val="28"/>
-          <w:szCs w:val="28"/>
-        </w:rPr>
-        <w:t>1) | (</w:t>
+        <w:t xml:space="preserve"> &amp; ~Mask1) | (</w:t>
       </w:r>
       <w:proofErr w:type="spellStart"/>
       <w:r>
@@ -2229,39 +2203,7 @@
           <w:sz w:val="28"/>
           <w:szCs w:val="28"/>
         </w:rPr>
-        <w:t xml:space="preserve"> &amp; M</w:t>
-      </w:r>
-      <w:r>
-        <w:rPr>
-          <w:rFonts w:ascii="Times New Roman" w:hAnsi="Times New Roman" w:cs="Times New Roman"/>
-          <w:sz w:val="28"/>
-          <w:szCs w:val="28"/>
-        </w:rPr>
-        <w:t>ask</w:t>
-      </w:r>
-      <w:r>
-        <w:rPr>
-          <w:rFonts w:ascii="Times New Roman" w:hAnsi="Times New Roman" w:cs="Times New Roman"/>
-          <w:sz w:val="28"/>
-          <w:szCs w:val="28"/>
-        </w:rPr>
-        <w:t>1 &amp; ~M</w:t>
-      </w:r>
-      <w:r>
-        <w:rPr>
-          <w:rFonts w:ascii="Times New Roman" w:hAnsi="Times New Roman" w:cs="Times New Roman"/>
-          <w:sz w:val="28"/>
-          <w:szCs w:val="28"/>
-        </w:rPr>
-        <w:t>ask</w:t>
-      </w:r>
-      <w:r>
-        <w:rPr>
-          <w:rFonts w:ascii="Times New Roman" w:hAnsi="Times New Roman" w:cs="Times New Roman"/>
-          <w:sz w:val="28"/>
-          <w:szCs w:val="28"/>
-        </w:rPr>
-        <w:t>2) | (~</w:t>
+        <w:t xml:space="preserve"> &amp; Mask1 &amp; ~Mask2) | (~</w:t>
       </w:r>
       <w:proofErr w:type="spellStart"/>
       <w:r>
@@ -2279,39 +2221,7 @@
           <w:sz w:val="28"/>
           <w:szCs w:val="28"/>
         </w:rPr>
-        <w:t xml:space="preserve"> &amp; M</w:t>
-      </w:r>
-      <w:r>
-        <w:rPr>
-          <w:rFonts w:ascii="Times New Roman" w:hAnsi="Times New Roman" w:cs="Times New Roman"/>
-          <w:sz w:val="28"/>
-          <w:szCs w:val="28"/>
-        </w:rPr>
-        <w:t>ask</w:t>
-      </w:r>
-      <w:r>
-        <w:rPr>
-          <w:rFonts w:ascii="Times New Roman" w:hAnsi="Times New Roman" w:cs="Times New Roman"/>
-          <w:sz w:val="28"/>
-          <w:szCs w:val="28"/>
-        </w:rPr>
-        <w:t>1 &amp; M</w:t>
-      </w:r>
-      <w:r>
-        <w:rPr>
-          <w:rFonts w:ascii="Times New Roman" w:hAnsi="Times New Roman" w:cs="Times New Roman"/>
-          <w:sz w:val="28"/>
-          <w:szCs w:val="28"/>
-        </w:rPr>
-        <w:t>ask</w:t>
-      </w:r>
-      <w:r>
-        <w:rPr>
-          <w:rFonts w:ascii="Times New Roman" w:hAnsi="Times New Roman" w:cs="Times New Roman"/>
-          <w:sz w:val="28"/>
-          <w:szCs w:val="28"/>
-        </w:rPr>
-        <w:t>2)</w:t>
+        <w:t xml:space="preserve"> &amp; Mask1 &amp; Mask2)</w:t>
       </w:r>
     </w:p>
     <w:sectPr>

</xml_diff>